<commit_message>
Updated to match feasibility report v1.0
</commit_message>
<xml_diff>
--- a/Feasibility Study/Technical Assessment/System Implementation.docx
+++ b/Feasibility Study/Technical Assessment/System Implementation.docx
@@ -28,8 +28,6 @@
           <w:lang w:eastAsia="en-NZ"/>
         </w:rPr>
       </w:pPr>
-      <w:bookmarkStart w:id="0" w:name="_GoBack"/>
-      <w:bookmarkEnd w:id="0"/>
       <w:r>
         <w:rPr>
           <w:rFonts w:ascii="Calibri" w:eastAsia="Times New Roman" w:hAnsi="Calibri" w:cs="Calibri"/>
@@ -58,10 +56,10 @@
       <w:tblGrid>
         <w:gridCol w:w="1182"/>
         <w:gridCol w:w="1482"/>
-        <w:gridCol w:w="916"/>
-        <w:gridCol w:w="2430"/>
-        <w:gridCol w:w="2056"/>
-        <w:gridCol w:w="940"/>
+        <w:gridCol w:w="919"/>
+        <w:gridCol w:w="2429"/>
+        <w:gridCol w:w="2055"/>
+        <w:gridCol w:w="939"/>
       </w:tblGrid>
       <w:tr>
         <w:tc>
@@ -758,6 +756,14 @@
                 <w:color w:val="000000"/>
                 <w:lang w:eastAsia="en-NZ"/>
               </w:rPr>
+              <w:t>27/07/17</w:t>
+            </w:r>
+            <w:r>
+              <w:rPr>
+                <w:rFonts w:ascii="Calibri" w:eastAsia="Times New Roman" w:hAnsi="Calibri" w:cs="Calibri"/>
+                <w:color w:val="000000"/>
+                <w:lang w:eastAsia="en-NZ"/>
+              </w:rPr>
               <w:t> </w:t>
             </w:r>
           </w:p>
@@ -794,7 +800,7 @@
                 <w:color w:val="000000"/>
                 <w:lang w:eastAsia="en-NZ"/>
               </w:rPr>
-              <w:t> </w:t>
+              <w:t>27/07/17</w:t>
             </w:r>
           </w:p>
         </w:tc>
@@ -830,7 +836,7 @@
                 <w:color w:val="000000"/>
                 <w:lang w:eastAsia="en-NZ"/>
               </w:rPr>
-              <w:t> </w:t>
+              <w:t>Karanjit</w:t>
             </w:r>
           </w:p>
         </w:tc>
@@ -866,7 +872,7 @@
                 <w:color w:val="000000"/>
                 <w:lang w:eastAsia="en-NZ"/>
               </w:rPr>
-              <w:t> </w:t>
+              <w:t>Edited infrastructure section</w:t>
             </w:r>
           </w:p>
         </w:tc>
@@ -902,7 +908,15 @@
                 <w:color w:val="000000"/>
                 <w:lang w:eastAsia="en-NZ"/>
               </w:rPr>
-              <w:t> </w:t>
+              <w:t xml:space="preserve">Correct </w:t>
+            </w:r>
+            <w:r>
+              <w:rPr>
+                <w:rFonts w:ascii="Calibri" w:eastAsia="Times New Roman" w:hAnsi="Calibri" w:cs="Calibri"/>
+                <w:color w:val="000000"/>
+                <w:lang w:eastAsia="en-NZ"/>
+              </w:rPr>
+              <w:t xml:space="preserve">state of existing networks at venue. </w:t>
             </w:r>
           </w:p>
         </w:tc>
@@ -939,6 +953,16 @@
                 <w:color w:val="000000"/>
                 <w:lang w:eastAsia="en-NZ"/>
               </w:rPr>
+              <w:t>1.1</w:t>
+            </w:r>
+            <w:bookmarkStart w:id="0" w:name="_GoBack"/>
+            <w:bookmarkEnd w:id="0"/>
+            <w:r>
+              <w:rPr>
+                <w:rFonts w:ascii="Calibri" w:eastAsia="Times New Roman" w:hAnsi="Calibri" w:cs="Calibri"/>
+                <w:color w:val="000000"/>
+                <w:lang w:eastAsia="en-NZ"/>
+              </w:rPr>
               <w:t> </w:t>
             </w:r>
           </w:p>
@@ -969,806 +993,658 @@
     </w:p>
     <w:p>
       <w:pPr>
-        <w:spacing w:after="0" w:line="240" w:lineRule="auto"/>
-        <w:rPr>
-          <w:rFonts w:ascii="Calibri" w:eastAsia="Times New Roman" w:hAnsi="Calibri" w:cs="Calibri"/>
-          <w:lang w:eastAsia="en-NZ"/>
-        </w:rPr>
-      </w:pPr>
-      <w:r>
-        <w:rPr>
-          <w:rFonts w:ascii="Calibri" w:eastAsia="Times New Roman" w:hAnsi="Calibri" w:cs="Calibri"/>
-          <w:lang w:eastAsia="en-NZ"/>
-        </w:rPr>
-        <w:t> </w:t>
-      </w:r>
-    </w:p>
-    <w:p>
-      <w:pPr>
-        <w:spacing w:after="0" w:line="240" w:lineRule="auto"/>
-        <w:rPr>
-          <w:rFonts w:ascii="Calibri" w:eastAsia="Times New Roman" w:hAnsi="Calibri" w:cs="Calibri"/>
-          <w:lang w:eastAsia="en-NZ"/>
-        </w:rPr>
-      </w:pPr>
-      <w:r>
-        <w:rPr>
-          <w:rFonts w:ascii="Calibri" w:eastAsia="Times New Roman" w:hAnsi="Calibri" w:cs="Calibri"/>
-          <w:lang w:eastAsia="en-NZ"/>
-        </w:rPr>
-        <w:t> </w:t>
-      </w:r>
-    </w:p>
-    <w:p>
-      <w:pPr>
-        <w:spacing w:after="0" w:line="240" w:lineRule="auto"/>
-        <w:rPr>
-          <w:rFonts w:ascii="Calibri" w:eastAsia="Times New Roman" w:hAnsi="Calibri" w:cs="Calibri"/>
-          <w:lang w:eastAsia="en-NZ"/>
-        </w:rPr>
-      </w:pPr>
-      <w:r>
-        <w:rPr>
-          <w:rFonts w:ascii="Calibri" w:eastAsia="Times New Roman" w:hAnsi="Calibri" w:cs="Calibri"/>
+        <w:pStyle w:val="NormalWeb"/>
+        <w:spacing w:before="0" w:beforeAutospacing="0" w:after="0" w:afterAutospacing="0"/>
+        <w:rPr>
+          <w:rFonts w:asciiTheme="minorHAnsi" w:hAnsiTheme="minorHAnsi"/>
+        </w:rPr>
+      </w:pPr>
+    </w:p>
+    <w:p>
+      <w:pPr>
+        <w:pStyle w:val="NormalWeb"/>
+        <w:spacing w:before="0" w:beforeAutospacing="0" w:after="0" w:afterAutospacing="0"/>
+        <w:rPr>
+          <w:rFonts w:asciiTheme="minorHAnsi" w:hAnsiTheme="minorHAnsi"/>
+        </w:rPr>
+      </w:pPr>
+      <w:r>
+        <w:rPr>
+          <w:rFonts w:asciiTheme="minorHAnsi" w:hAnsiTheme="minorHAnsi"/>
           <w:b/>
           <w:bCs/>
-          <w:lang w:eastAsia="en-NZ"/>
         </w:rPr>
         <w:t xml:space="preserve">The Infrastructure </w:t>
       </w:r>
     </w:p>
     <w:p>
       <w:pPr>
-        <w:spacing w:after="0" w:line="240" w:lineRule="auto"/>
-        <w:rPr>
-          <w:rFonts w:ascii="Calibri" w:eastAsia="Times New Roman" w:hAnsi="Calibri" w:cs="Calibri"/>
-          <w:lang w:eastAsia="en-NZ"/>
-        </w:rPr>
-      </w:pPr>
-      <w:r>
-        <w:rPr>
-          <w:rFonts w:ascii="Calibri" w:eastAsia="Times New Roman" w:hAnsi="Calibri" w:cs="Calibri"/>
-          <w:lang w:eastAsia="en-NZ"/>
+        <w:pStyle w:val="NormalWeb"/>
+        <w:spacing w:before="0" w:beforeAutospacing="0" w:after="0" w:afterAutospacing="0"/>
+        <w:rPr>
+          <w:rFonts w:asciiTheme="minorHAnsi" w:hAnsiTheme="minorHAnsi"/>
+        </w:rPr>
+      </w:pPr>
+      <w:r>
+        <w:rPr>
+          <w:rFonts w:asciiTheme="minorHAnsi" w:hAnsiTheme="minorHAnsi"/>
         </w:rPr>
         <w:t> </w:t>
       </w:r>
     </w:p>
     <w:p>
       <w:pPr>
-        <w:spacing w:after="0" w:line="240" w:lineRule="auto"/>
-        <w:rPr>
-          <w:rFonts w:ascii="Calibri" w:eastAsia="Times New Roman" w:hAnsi="Calibri" w:cs="Calibri"/>
-          <w:lang w:eastAsia="en-NZ"/>
-        </w:rPr>
-      </w:pPr>
-      <w:r>
-        <w:rPr>
-          <w:rFonts w:ascii="Calibri" w:eastAsia="Times New Roman" w:hAnsi="Calibri" w:cs="Calibri"/>
-          <w:lang w:eastAsia="en-NZ"/>
-        </w:rPr>
-        <w:t>Based on the current state of the venue, it is expected that no further equipment are necessary in order to have all attendees connected to the local wireless network and , if necessary, provide them with internet access. However, there could be some parts of the stadium which the signal coverage is either weak or absence and for this reason improving signal strength for the Wi-Fi network may be required. Moreover, depending on the choice of application solution and system implementation,  the current internet bandwidth may not be capable to handle all the in and out traffic in the network, to solve this please contact the internet supplier.</w:t>
-      </w:r>
-    </w:p>
-    <w:p>
-      <w:pPr>
-        <w:spacing w:after="0" w:line="240" w:lineRule="auto"/>
-        <w:rPr>
-          <w:rFonts w:ascii="Calibri" w:eastAsia="Times New Roman" w:hAnsi="Calibri" w:cs="Calibri"/>
-          <w:lang w:eastAsia="en-NZ"/>
-        </w:rPr>
-      </w:pPr>
-      <w:r>
-        <w:rPr>
-          <w:rFonts w:ascii="Calibri" w:eastAsia="Times New Roman" w:hAnsi="Calibri" w:cs="Calibri"/>
-          <w:lang w:eastAsia="en-NZ"/>
+        <w:pStyle w:val="NormalWeb"/>
+        <w:spacing w:before="0" w:beforeAutospacing="0" w:after="0" w:afterAutospacing="0"/>
+        <w:rPr>
+          <w:rFonts w:asciiTheme="minorHAnsi" w:hAnsiTheme="minorHAnsi"/>
+        </w:rPr>
+      </w:pPr>
+      <w:r>
+        <w:rPr>
+          <w:rFonts w:asciiTheme="minorHAnsi" w:hAnsiTheme="minorHAnsi"/>
+        </w:rPr>
+        <w:t xml:space="preserve">Based on the current state of the venue, it is expected that additional equipment will be required to provide access to the wireless local area network for all MATHEX attendees. Both existing networks at the stadium have just one access point in the main gym area. More access points and repeaters would be needed to extend the range and capacity of the networks to accommodate for the MATHEX competition attendees. Moreover, depending on the choice of application solution and system implementation, the existing internet connections may not have sufficient bandwidth to handle the amount of traffic. In this case, solutions with the internet service provider will need to be explored. Note that this will likely be at the expense of the venue for any potential upgrades. </w:t>
+      </w:r>
+    </w:p>
+    <w:p>
+      <w:pPr>
+        <w:pStyle w:val="NormalWeb"/>
+        <w:spacing w:before="0" w:beforeAutospacing="0" w:after="0" w:afterAutospacing="0"/>
+        <w:rPr>
+          <w:rFonts w:asciiTheme="minorHAnsi" w:hAnsiTheme="minorHAnsi"/>
+        </w:rPr>
+      </w:pPr>
+      <w:r>
+        <w:rPr>
+          <w:rFonts w:asciiTheme="minorHAnsi" w:hAnsiTheme="minorHAnsi"/>
         </w:rPr>
         <w:t> </w:t>
       </w:r>
     </w:p>
     <w:p>
       <w:pPr>
-        <w:spacing w:after="0" w:line="240" w:lineRule="auto"/>
-        <w:rPr>
-          <w:rFonts w:ascii="Calibri" w:eastAsia="Times New Roman" w:hAnsi="Calibri" w:cs="Calibri"/>
-          <w:lang w:eastAsia="en-NZ"/>
-        </w:rPr>
-      </w:pPr>
-      <w:r>
-        <w:rPr>
-          <w:rFonts w:ascii="Calibri" w:eastAsia="Times New Roman" w:hAnsi="Calibri" w:cs="Calibri"/>
-          <w:lang w:eastAsia="en-NZ"/>
-        </w:rPr>
-        <w:t xml:space="preserve"> On the other hand, there is also the option of internet access through user's own data plan which will of course  be on their own expenses.</w:t>
-      </w:r>
-    </w:p>
-    <w:p>
-      <w:pPr>
-        <w:spacing w:after="0" w:line="240" w:lineRule="auto"/>
-        <w:rPr>
-          <w:rFonts w:ascii="Calibri" w:eastAsia="Times New Roman" w:hAnsi="Calibri" w:cs="Calibri"/>
-          <w:lang w:eastAsia="en-NZ"/>
-        </w:rPr>
-      </w:pPr>
-      <w:r>
-        <w:rPr>
-          <w:rFonts w:ascii="Calibri" w:eastAsia="Times New Roman" w:hAnsi="Calibri" w:cs="Calibri"/>
-          <w:lang w:eastAsia="en-NZ"/>
+        <w:pStyle w:val="NormalWeb"/>
+        <w:spacing w:before="0" w:beforeAutospacing="0" w:after="0" w:afterAutospacing="0"/>
+        <w:rPr>
+          <w:rFonts w:asciiTheme="minorHAnsi" w:hAnsiTheme="minorHAnsi"/>
+        </w:rPr>
+      </w:pPr>
+      <w:r>
+        <w:rPr>
+          <w:rFonts w:asciiTheme="minorHAnsi" w:hAnsiTheme="minorHAnsi"/>
+        </w:rPr>
+        <w:t xml:space="preserve">On the other hand, there is also the option of internet access through the user's own data plan, which will be at their own cost. </w:t>
+      </w:r>
+    </w:p>
+    <w:p>
+      <w:pPr>
+        <w:pStyle w:val="NormalWeb"/>
+        <w:spacing w:before="0" w:beforeAutospacing="0" w:after="0" w:afterAutospacing="0"/>
+        <w:rPr>
+          <w:rFonts w:asciiTheme="minorHAnsi" w:hAnsiTheme="minorHAnsi"/>
+        </w:rPr>
+      </w:pPr>
+      <w:r>
+        <w:rPr>
+          <w:rFonts w:asciiTheme="minorHAnsi" w:hAnsiTheme="minorHAnsi"/>
         </w:rPr>
         <w:t> </w:t>
       </w:r>
     </w:p>
     <w:p>
       <w:pPr>
-        <w:spacing w:after="0" w:line="240" w:lineRule="auto"/>
-        <w:rPr>
-          <w:rFonts w:ascii="Calibri" w:eastAsia="Times New Roman" w:hAnsi="Calibri" w:cs="Calibri"/>
-          <w:lang w:eastAsia="en-NZ"/>
-        </w:rPr>
-      </w:pPr>
-      <w:r>
-        <w:rPr>
-          <w:rFonts w:ascii="Calibri" w:eastAsia="Times New Roman" w:hAnsi="Calibri" w:cs="Calibri"/>
-          <w:lang w:eastAsia="en-NZ"/>
-        </w:rPr>
-        <w:t xml:space="preserve">As a reminder, because </w:t>
-      </w:r>
-      <w:proofErr w:type="spellStart"/>
-      <w:r>
-        <w:rPr>
-          <w:rFonts w:ascii="Calibri" w:eastAsia="Times New Roman" w:hAnsi="Calibri" w:cs="Calibri"/>
-          <w:lang w:eastAsia="en-NZ"/>
-        </w:rPr>
-        <w:t>Mathex</w:t>
-      </w:r>
-      <w:proofErr w:type="spellEnd"/>
-      <w:r>
-        <w:rPr>
-          <w:rFonts w:ascii="Calibri" w:eastAsia="Times New Roman" w:hAnsi="Calibri" w:cs="Calibri"/>
-          <w:lang w:eastAsia="en-NZ"/>
-        </w:rPr>
-        <w:t xml:space="preserve"> event could take place in different places in the future the full assessment of the venue is not our main focus.</w:t>
-      </w:r>
-    </w:p>
-    <w:p>
-      <w:pPr>
-        <w:spacing w:after="0" w:line="240" w:lineRule="auto"/>
-        <w:rPr>
-          <w:rFonts w:ascii="Calibri" w:eastAsia="Times New Roman" w:hAnsi="Calibri" w:cs="Calibri"/>
-          <w:lang w:eastAsia="en-NZ"/>
-        </w:rPr>
-      </w:pPr>
-      <w:r>
-        <w:rPr>
-          <w:rFonts w:ascii="Calibri" w:eastAsia="Times New Roman" w:hAnsi="Calibri" w:cs="Calibri"/>
-          <w:lang w:eastAsia="en-NZ"/>
+        <w:pStyle w:val="NormalWeb"/>
+        <w:spacing w:before="0" w:beforeAutospacing="0" w:after="0" w:afterAutospacing="0"/>
+        <w:rPr>
+          <w:rFonts w:asciiTheme="minorHAnsi" w:hAnsiTheme="minorHAnsi"/>
+        </w:rPr>
+      </w:pPr>
+      <w:r>
+        <w:rPr>
+          <w:rFonts w:asciiTheme="minorHAnsi" w:hAnsiTheme="minorHAnsi"/>
+        </w:rPr>
+        <w:t>As a reminder, because the MATHEX event could take place in different venues in the future, the full assessment of the venue is not our main focus.</w:t>
+      </w:r>
+    </w:p>
+    <w:p>
+      <w:pPr>
+        <w:pStyle w:val="NormalWeb"/>
+        <w:spacing w:before="0" w:beforeAutospacing="0" w:after="0" w:afterAutospacing="0"/>
+        <w:rPr>
+          <w:rFonts w:asciiTheme="minorHAnsi" w:hAnsiTheme="minorHAnsi"/>
+        </w:rPr>
+      </w:pPr>
+      <w:r>
+        <w:rPr>
+          <w:rFonts w:asciiTheme="minorHAnsi" w:hAnsiTheme="minorHAnsi"/>
         </w:rPr>
         <w:t> </w:t>
       </w:r>
     </w:p>
     <w:p>
       <w:pPr>
-        <w:spacing w:after="0" w:line="240" w:lineRule="auto"/>
-        <w:rPr>
-          <w:rFonts w:ascii="Calibri" w:eastAsia="Times New Roman" w:hAnsi="Calibri" w:cs="Calibri"/>
-          <w:lang w:eastAsia="en-NZ"/>
-        </w:rPr>
-      </w:pPr>
-      <w:r>
-        <w:rPr>
-          <w:rFonts w:ascii="Calibri" w:eastAsia="Times New Roman" w:hAnsi="Calibri" w:cs="Calibri"/>
-          <w:lang w:eastAsia="en-NZ"/>
-        </w:rPr>
-        <w:t> </w:t>
-      </w:r>
-    </w:p>
-    <w:p>
-      <w:pPr>
-        <w:spacing w:after="0" w:line="240" w:lineRule="auto"/>
-        <w:rPr>
-          <w:rFonts w:ascii="Calibri" w:eastAsia="Times New Roman" w:hAnsi="Calibri" w:cs="Calibri"/>
-          <w:lang w:eastAsia="en-NZ"/>
-        </w:rPr>
-      </w:pPr>
-      <w:r>
-        <w:rPr>
-          <w:rFonts w:ascii="Calibri" w:eastAsia="Times New Roman" w:hAnsi="Calibri" w:cs="Calibri"/>
+        <w:pStyle w:val="NormalWeb"/>
+        <w:spacing w:before="0" w:beforeAutospacing="0" w:after="0" w:afterAutospacing="0"/>
+        <w:rPr>
+          <w:rFonts w:asciiTheme="minorHAnsi" w:hAnsiTheme="minorHAnsi"/>
+        </w:rPr>
+      </w:pPr>
+      <w:r>
+        <w:rPr>
+          <w:rFonts w:asciiTheme="minorHAnsi" w:hAnsiTheme="minorHAnsi"/>
           <w:b/>
           <w:bCs/>
-          <w:lang w:eastAsia="en-NZ"/>
         </w:rPr>
         <w:t>Purchasing the Hardware</w:t>
       </w:r>
     </w:p>
     <w:p>
       <w:pPr>
-        <w:spacing w:after="0" w:line="240" w:lineRule="auto"/>
-        <w:rPr>
-          <w:rFonts w:ascii="Calibri" w:eastAsia="Times New Roman" w:hAnsi="Calibri" w:cs="Calibri"/>
-          <w:lang w:eastAsia="en-NZ"/>
-        </w:rPr>
-      </w:pPr>
-      <w:r>
-        <w:rPr>
-          <w:rFonts w:ascii="Calibri" w:eastAsia="Times New Roman" w:hAnsi="Calibri" w:cs="Calibri"/>
-          <w:lang w:eastAsia="en-NZ"/>
+        <w:pStyle w:val="NormalWeb"/>
+        <w:spacing w:before="0" w:beforeAutospacing="0" w:after="0" w:afterAutospacing="0"/>
+        <w:rPr>
+          <w:rFonts w:asciiTheme="minorHAnsi" w:hAnsiTheme="minorHAnsi"/>
+        </w:rPr>
+      </w:pPr>
+      <w:r>
+        <w:rPr>
+          <w:rFonts w:asciiTheme="minorHAnsi" w:hAnsiTheme="minorHAnsi"/>
         </w:rPr>
         <w:t> </w:t>
       </w:r>
     </w:p>
     <w:p>
       <w:pPr>
-        <w:spacing w:after="0" w:line="240" w:lineRule="auto"/>
-        <w:rPr>
-          <w:rFonts w:ascii="Calibri" w:eastAsia="Times New Roman" w:hAnsi="Calibri" w:cs="Calibri"/>
-          <w:lang w:eastAsia="en-NZ"/>
-        </w:rPr>
-      </w:pPr>
-      <w:r>
-        <w:rPr>
-          <w:rFonts w:ascii="Calibri" w:eastAsia="Times New Roman" w:hAnsi="Calibri" w:cs="Calibri"/>
-          <w:lang w:eastAsia="en-NZ"/>
+        <w:pStyle w:val="NormalWeb"/>
+        <w:spacing w:before="0" w:beforeAutospacing="0" w:after="0" w:afterAutospacing="0"/>
+        <w:rPr>
+          <w:rFonts w:asciiTheme="minorHAnsi" w:hAnsiTheme="minorHAnsi"/>
+        </w:rPr>
+      </w:pPr>
+      <w:r>
+        <w:rPr>
+          <w:rFonts w:asciiTheme="minorHAnsi" w:hAnsiTheme="minorHAnsi"/>
         </w:rPr>
         <w:t xml:space="preserve">The benefit of having all the servers at the same location where the </w:t>
       </w:r>
       <w:proofErr w:type="spellStart"/>
       <w:r>
         <w:rPr>
-          <w:rFonts w:ascii="Calibri" w:eastAsia="Times New Roman" w:hAnsi="Calibri" w:cs="Calibri"/>
-          <w:lang w:eastAsia="en-NZ"/>
+          <w:rFonts w:asciiTheme="minorHAnsi" w:hAnsiTheme="minorHAnsi"/>
         </w:rPr>
         <w:t>Mathex</w:t>
       </w:r>
       <w:proofErr w:type="spellEnd"/>
       <w:r>
         <w:rPr>
-          <w:rFonts w:ascii="Calibri" w:eastAsia="Times New Roman" w:hAnsi="Calibri" w:cs="Calibri"/>
-          <w:lang w:eastAsia="en-NZ"/>
-        </w:rPr>
-        <w:t xml:space="preserve"> event occurs is that there is no need for internet access. The presence of Wireless access network  (WAN)  would suffice the needs to run the application.</w:t>
-      </w:r>
-    </w:p>
-    <w:p>
-      <w:pPr>
-        <w:spacing w:after="0" w:line="240" w:lineRule="auto"/>
-        <w:rPr>
-          <w:rFonts w:ascii="Calibri" w:eastAsia="Times New Roman" w:hAnsi="Calibri" w:cs="Calibri"/>
-          <w:lang w:eastAsia="en-NZ"/>
-        </w:rPr>
-      </w:pPr>
-      <w:r>
-        <w:rPr>
-          <w:rFonts w:ascii="Calibri" w:eastAsia="Times New Roman" w:hAnsi="Calibri" w:cs="Calibri"/>
-          <w:lang w:eastAsia="en-NZ"/>
+          <w:rFonts w:asciiTheme="minorHAnsi" w:hAnsiTheme="minorHAnsi"/>
+        </w:rPr>
+        <w:t xml:space="preserve"> event occurs is that there is no need for internet access. The presence of Wireless access network (WAN) would satisfy the needs to run the application and connect all the users present at the event.</w:t>
+      </w:r>
+    </w:p>
+    <w:p>
+      <w:pPr>
+        <w:pStyle w:val="NormalWeb"/>
+        <w:spacing w:before="0" w:beforeAutospacing="0" w:after="0" w:afterAutospacing="0"/>
+        <w:rPr>
+          <w:rFonts w:asciiTheme="minorHAnsi" w:hAnsiTheme="minorHAnsi"/>
+        </w:rPr>
+      </w:pPr>
+      <w:r>
+        <w:rPr>
+          <w:rFonts w:asciiTheme="minorHAnsi" w:hAnsiTheme="minorHAnsi"/>
         </w:rPr>
         <w:t> </w:t>
       </w:r>
     </w:p>
     <w:p>
       <w:pPr>
-        <w:spacing w:after="0" w:line="240" w:lineRule="auto"/>
-        <w:rPr>
-          <w:rFonts w:ascii="Calibri" w:eastAsia="Times New Roman" w:hAnsi="Calibri" w:cs="Calibri"/>
-          <w:lang w:eastAsia="en-NZ"/>
-        </w:rPr>
-      </w:pPr>
-      <w:r>
-        <w:rPr>
-          <w:rFonts w:ascii="Calibri" w:eastAsia="Times New Roman" w:hAnsi="Calibri" w:cs="Calibri"/>
-          <w:lang w:eastAsia="en-NZ"/>
-        </w:rPr>
-        <w:t xml:space="preserve">However, the equipment purchase costs  can be very high. It should also be highlighted future costs such as the set-up of the system, the transferring of servers location, maintainability and labour. Not to be mentioned that  a disaster management plan may be required to comply with venue's policies and for general health and safety as well as to keep the data saved and the competition running. </w:t>
-      </w:r>
-    </w:p>
-    <w:p>
-      <w:pPr>
-        <w:spacing w:after="0" w:line="240" w:lineRule="auto"/>
-        <w:rPr>
-          <w:rFonts w:ascii="Calibri" w:eastAsia="Times New Roman" w:hAnsi="Calibri" w:cs="Calibri"/>
-          <w:lang w:eastAsia="en-NZ"/>
-        </w:rPr>
-      </w:pPr>
-      <w:r>
-        <w:rPr>
-          <w:rFonts w:ascii="Calibri" w:eastAsia="Times New Roman" w:hAnsi="Calibri" w:cs="Calibri"/>
-          <w:lang w:eastAsia="en-NZ"/>
+        <w:pStyle w:val="NormalWeb"/>
+        <w:spacing w:before="0" w:beforeAutospacing="0" w:after="0" w:afterAutospacing="0"/>
+        <w:rPr>
+          <w:rFonts w:asciiTheme="minorHAnsi" w:hAnsiTheme="minorHAnsi"/>
+        </w:rPr>
+      </w:pPr>
+      <w:r>
+        <w:rPr>
+          <w:rFonts w:asciiTheme="minorHAnsi" w:hAnsiTheme="minorHAnsi"/>
+        </w:rPr>
+        <w:t xml:space="preserve">However, the equipment purchase costs can be very high. It should also be highlighted future costs, such as; the set-up of the system, transferring the server location, maintainability and labour. Additionally, a disaster management plan may be required to comply with venue's policies and general health and safety regulations, as well as to keep the data backed up and stored, and keep the competition running. </w:t>
+      </w:r>
+    </w:p>
+    <w:p>
+      <w:pPr>
+        <w:pStyle w:val="NormalWeb"/>
+        <w:spacing w:before="0" w:beforeAutospacing="0" w:after="0" w:afterAutospacing="0"/>
+        <w:rPr>
+          <w:rFonts w:asciiTheme="minorHAnsi" w:hAnsiTheme="minorHAnsi"/>
+        </w:rPr>
+      </w:pPr>
+      <w:r>
+        <w:rPr>
+          <w:rFonts w:asciiTheme="minorHAnsi" w:hAnsiTheme="minorHAnsi"/>
         </w:rPr>
         <w:t> </w:t>
       </w:r>
     </w:p>
     <w:p>
       <w:pPr>
-        <w:spacing w:after="0" w:line="240" w:lineRule="auto"/>
-        <w:rPr>
-          <w:rFonts w:ascii="Calibri" w:eastAsia="Times New Roman" w:hAnsi="Calibri" w:cs="Calibri"/>
-          <w:lang w:eastAsia="en-NZ"/>
-        </w:rPr>
-      </w:pPr>
-      <w:r>
-        <w:rPr>
-          <w:rFonts w:ascii="Calibri" w:eastAsia="Times New Roman" w:hAnsi="Calibri" w:cs="Calibri"/>
-          <w:lang w:eastAsia="en-NZ"/>
+        <w:pStyle w:val="NormalWeb"/>
+        <w:spacing w:before="0" w:beforeAutospacing="0" w:after="0" w:afterAutospacing="0"/>
+        <w:rPr>
+          <w:rFonts w:asciiTheme="minorHAnsi" w:hAnsiTheme="minorHAnsi"/>
+        </w:rPr>
+      </w:pPr>
+      <w:proofErr w:type="spellStart"/>
+      <w:r>
+        <w:rPr>
+          <w:rFonts w:asciiTheme="minorHAnsi" w:hAnsiTheme="minorHAnsi"/>
+        </w:rPr>
+        <w:lastRenderedPageBreak/>
+        <w:t>Mathex</w:t>
+      </w:r>
+      <w:proofErr w:type="spellEnd"/>
+      <w:r>
+        <w:rPr>
+          <w:rFonts w:asciiTheme="minorHAnsi" w:hAnsiTheme="minorHAnsi"/>
+        </w:rPr>
+        <w:t xml:space="preserve"> events are infrequent. As we understand, those servers and any other equipment would not be used for the rest of the year which would could lead to waste of resources. The equipment will also need to be stored at someone’s expense, and be insured in the event that it is damaged, misappropriated or lost for any reason. </w:t>
+      </w:r>
+    </w:p>
+    <w:p>
+      <w:pPr>
+        <w:pStyle w:val="NormalWeb"/>
+        <w:spacing w:before="0" w:beforeAutospacing="0" w:after="0" w:afterAutospacing="0"/>
+        <w:rPr>
+          <w:rFonts w:asciiTheme="minorHAnsi" w:hAnsiTheme="minorHAnsi"/>
+        </w:rPr>
+      </w:pPr>
+      <w:r>
+        <w:rPr>
+          <w:rFonts w:asciiTheme="minorHAnsi" w:hAnsiTheme="minorHAnsi"/>
+        </w:rPr>
+        <w:t> </w:t>
+      </w:r>
+    </w:p>
+    <w:p>
+      <w:pPr>
+        <w:pStyle w:val="NormalWeb"/>
+        <w:spacing w:before="0" w:beforeAutospacing="0" w:after="0" w:afterAutospacing="0"/>
+        <w:rPr>
+          <w:rFonts w:asciiTheme="minorHAnsi" w:hAnsiTheme="minorHAnsi"/>
+        </w:rPr>
+      </w:pPr>
+      <w:r>
+        <w:rPr>
+          <w:rFonts w:asciiTheme="minorHAnsi" w:hAnsiTheme="minorHAnsi"/>
         </w:rPr>
         <w:t xml:space="preserve">The </w:t>
       </w:r>
       <w:proofErr w:type="spellStart"/>
       <w:r>
         <w:rPr>
-          <w:rFonts w:ascii="Calibri" w:eastAsia="Times New Roman" w:hAnsi="Calibri" w:cs="Calibri"/>
-          <w:lang w:eastAsia="en-NZ"/>
+          <w:rFonts w:asciiTheme="minorHAnsi" w:hAnsiTheme="minorHAnsi"/>
         </w:rPr>
         <w:t>Mathex</w:t>
       </w:r>
       <w:proofErr w:type="spellEnd"/>
       <w:r>
         <w:rPr>
-          <w:rFonts w:ascii="Calibri" w:eastAsia="Times New Roman" w:hAnsi="Calibri" w:cs="Calibri"/>
-          <w:lang w:eastAsia="en-NZ"/>
-        </w:rPr>
-        <w:t xml:space="preserve"> events do not happen often. As we understand, those servers and any other equipment would not be used for the rest of the year which would could lead to waste of resources and damage of the equipment. </w:t>
-      </w:r>
-    </w:p>
-    <w:p>
-      <w:pPr>
-        <w:spacing w:after="0" w:line="240" w:lineRule="auto"/>
-        <w:rPr>
-          <w:rFonts w:ascii="Calibri" w:eastAsia="Times New Roman" w:hAnsi="Calibri" w:cs="Calibri"/>
-          <w:lang w:eastAsia="en-NZ"/>
-        </w:rPr>
-      </w:pPr>
-      <w:r>
-        <w:rPr>
-          <w:rFonts w:ascii="Calibri" w:eastAsia="Times New Roman" w:hAnsi="Calibri" w:cs="Calibri"/>
-          <w:lang w:eastAsia="en-NZ"/>
+          <w:rFonts w:asciiTheme="minorHAnsi" w:hAnsiTheme="minorHAnsi"/>
+        </w:rPr>
+        <w:t xml:space="preserve"> events seem to be increasing in popularity each year, this could lead to an issue. To scale the system to satisfy the demand may not always be feasible, it could require new hardware parts or servers as time goes on to meet up with consumer needs, replace old and worn parts and keep up with advancements in technology. To conclude, adding more capabilities to the system comes reapplies all the risks of implementing the system in the first place, costs will need to be calculated each time and will most definitely increase. </w:t>
+      </w:r>
+    </w:p>
+    <w:p>
+      <w:pPr>
+        <w:pStyle w:val="NormalWeb"/>
+        <w:spacing w:before="0" w:beforeAutospacing="0" w:after="0" w:afterAutospacing="0"/>
+        <w:rPr>
+          <w:rFonts w:asciiTheme="minorHAnsi" w:hAnsiTheme="minorHAnsi"/>
+        </w:rPr>
+      </w:pPr>
+      <w:r>
+        <w:rPr>
+          <w:rFonts w:asciiTheme="minorHAnsi" w:hAnsiTheme="minorHAnsi"/>
         </w:rPr>
         <w:t> </w:t>
       </w:r>
     </w:p>
     <w:p>
       <w:pPr>
-        <w:spacing w:after="0" w:line="240" w:lineRule="auto"/>
-        <w:rPr>
-          <w:rFonts w:ascii="Calibri" w:eastAsia="Times New Roman" w:hAnsi="Calibri" w:cs="Calibri"/>
-          <w:lang w:eastAsia="en-NZ"/>
-        </w:rPr>
-      </w:pPr>
-      <w:r>
-        <w:rPr>
-          <w:rFonts w:ascii="Calibri" w:eastAsia="Times New Roman" w:hAnsi="Calibri" w:cs="Calibri"/>
-          <w:lang w:eastAsia="en-NZ"/>
-        </w:rPr>
-        <w:t xml:space="preserve">The </w:t>
-      </w:r>
-      <w:proofErr w:type="spellStart"/>
-      <w:r>
-        <w:rPr>
-          <w:rFonts w:ascii="Calibri" w:eastAsia="Times New Roman" w:hAnsi="Calibri" w:cs="Calibri"/>
-          <w:lang w:eastAsia="en-NZ"/>
-        </w:rPr>
-        <w:t>Mathex</w:t>
-      </w:r>
-      <w:proofErr w:type="spellEnd"/>
-      <w:r>
-        <w:rPr>
-          <w:rFonts w:ascii="Calibri" w:eastAsia="Times New Roman" w:hAnsi="Calibri" w:cs="Calibri"/>
-          <w:lang w:eastAsia="en-NZ"/>
-        </w:rPr>
-        <w:t xml:space="preserve"> events seems to have a decent amount of fans and it is increasing every year, this could be an issue. To scale the system to suffice the demand may not always be feasible, it could require new hardware parts and as technologies advances  the servers get old, it could result in need for </w:t>
-      </w:r>
-      <w:r>
-        <w:rPr>
-          <w:rFonts w:ascii="Calibri" w:eastAsia="Times New Roman" w:hAnsi="Calibri" w:cs="Calibri"/>
-          <w:lang w:eastAsia="en-NZ"/>
-        </w:rPr>
-        <w:lastRenderedPageBreak/>
-        <w:t>new servers. To conclude, adding more capabilities to the computers may be troublesome and attempt to estimate future demand will increase costs.</w:t>
-      </w:r>
-    </w:p>
-    <w:p>
-      <w:pPr>
-        <w:spacing w:after="0" w:line="240" w:lineRule="auto"/>
-        <w:rPr>
-          <w:rFonts w:ascii="Calibri" w:eastAsia="Times New Roman" w:hAnsi="Calibri" w:cs="Calibri"/>
-          <w:lang w:eastAsia="en-NZ"/>
-        </w:rPr>
-      </w:pPr>
-      <w:r>
-        <w:rPr>
-          <w:rFonts w:ascii="Calibri" w:eastAsia="Times New Roman" w:hAnsi="Calibri" w:cs="Calibri"/>
-          <w:lang w:eastAsia="en-NZ"/>
+        <w:pStyle w:val="NormalWeb"/>
+        <w:spacing w:before="0" w:beforeAutospacing="0" w:after="0" w:afterAutospacing="0"/>
+        <w:rPr>
+          <w:rFonts w:asciiTheme="minorHAnsi" w:hAnsiTheme="minorHAnsi"/>
+        </w:rPr>
+      </w:pPr>
+      <w:r>
+        <w:rPr>
+          <w:rFonts w:asciiTheme="minorHAnsi" w:hAnsiTheme="minorHAnsi"/>
+        </w:rPr>
+        <w:t>Therefore, we believe that purchasing and maintaining your own servers for this particular solution is not cost effective and is a misuse of resources.</w:t>
+      </w:r>
+    </w:p>
+    <w:p>
+      <w:pPr>
+        <w:pStyle w:val="NormalWeb"/>
+        <w:spacing w:before="0" w:beforeAutospacing="0" w:after="0" w:afterAutospacing="0"/>
+        <w:rPr>
+          <w:rFonts w:asciiTheme="minorHAnsi" w:hAnsiTheme="minorHAnsi"/>
+        </w:rPr>
+      </w:pPr>
+      <w:r>
+        <w:rPr>
+          <w:rFonts w:asciiTheme="minorHAnsi" w:hAnsiTheme="minorHAnsi"/>
         </w:rPr>
         <w:t> </w:t>
       </w:r>
     </w:p>
     <w:p>
       <w:pPr>
-        <w:spacing w:after="0" w:line="240" w:lineRule="auto"/>
-        <w:rPr>
-          <w:rFonts w:ascii="Calibri" w:eastAsia="Times New Roman" w:hAnsi="Calibri" w:cs="Calibri"/>
-          <w:lang w:eastAsia="en-NZ"/>
-        </w:rPr>
-      </w:pPr>
-      <w:r>
-        <w:rPr>
-          <w:rFonts w:ascii="Calibri" w:eastAsia="Times New Roman" w:hAnsi="Calibri" w:cs="Calibri"/>
-          <w:lang w:eastAsia="en-NZ"/>
-        </w:rPr>
-        <w:t>Therefore, We believe that purchasing and maintaining your own servers is cost effective  and misuse of  resources.</w:t>
-      </w:r>
-    </w:p>
-    <w:p>
-      <w:pPr>
-        <w:spacing w:after="0" w:line="240" w:lineRule="auto"/>
-        <w:rPr>
-          <w:rFonts w:ascii="Calibri" w:eastAsia="Times New Roman" w:hAnsi="Calibri" w:cs="Calibri"/>
-          <w:lang w:eastAsia="en-NZ"/>
-        </w:rPr>
-      </w:pPr>
-      <w:r>
-        <w:rPr>
-          <w:rFonts w:ascii="Calibri" w:eastAsia="Times New Roman" w:hAnsi="Calibri" w:cs="Calibri"/>
-          <w:lang w:eastAsia="en-NZ"/>
+        <w:pStyle w:val="NormalWeb"/>
+        <w:spacing w:before="0" w:beforeAutospacing="0" w:after="0" w:afterAutospacing="0"/>
+        <w:rPr>
+          <w:rFonts w:asciiTheme="minorHAnsi" w:hAnsiTheme="minorHAnsi"/>
+        </w:rPr>
+      </w:pPr>
+      <w:r>
+        <w:rPr>
+          <w:rFonts w:asciiTheme="minorHAnsi" w:hAnsiTheme="minorHAnsi"/>
         </w:rPr>
         <w:t> </w:t>
       </w:r>
     </w:p>
     <w:p>
       <w:pPr>
-        <w:spacing w:after="0" w:line="240" w:lineRule="auto"/>
-        <w:rPr>
-          <w:rFonts w:ascii="Calibri" w:eastAsia="Times New Roman" w:hAnsi="Calibri" w:cs="Calibri"/>
-          <w:lang w:eastAsia="en-NZ"/>
-        </w:rPr>
-      </w:pPr>
-      <w:r>
-        <w:rPr>
-          <w:rFonts w:ascii="Calibri" w:eastAsia="Times New Roman" w:hAnsi="Calibri" w:cs="Calibri"/>
-          <w:lang w:eastAsia="en-NZ"/>
-        </w:rPr>
-        <w:t> </w:t>
-      </w:r>
-    </w:p>
-    <w:p>
-      <w:pPr>
-        <w:spacing w:after="0" w:line="240" w:lineRule="auto"/>
-        <w:rPr>
-          <w:rFonts w:ascii="Calibri" w:eastAsia="Times New Roman" w:hAnsi="Calibri" w:cs="Calibri"/>
-          <w:lang w:eastAsia="en-NZ"/>
-        </w:rPr>
-      </w:pPr>
-      <w:r>
-        <w:rPr>
-          <w:rFonts w:ascii="Calibri" w:eastAsia="Times New Roman" w:hAnsi="Calibri" w:cs="Calibri"/>
+        <w:pStyle w:val="NormalWeb"/>
+        <w:spacing w:before="0" w:beforeAutospacing="0" w:after="0" w:afterAutospacing="0"/>
+        <w:rPr>
+          <w:rFonts w:asciiTheme="minorHAnsi" w:hAnsiTheme="minorHAnsi"/>
+        </w:rPr>
+      </w:pPr>
+      <w:r>
+        <w:rPr>
+          <w:rFonts w:asciiTheme="minorHAnsi" w:hAnsiTheme="minorHAnsi"/>
           <w:b/>
           <w:bCs/>
-          <w:lang w:eastAsia="en-NZ"/>
         </w:rPr>
         <w:t>Using Cloud Solutions</w:t>
       </w:r>
     </w:p>
     <w:p>
       <w:pPr>
-        <w:spacing w:after="0" w:line="240" w:lineRule="auto"/>
-        <w:rPr>
-          <w:rFonts w:ascii="Calibri" w:eastAsia="Times New Roman" w:hAnsi="Calibri" w:cs="Calibri"/>
-          <w:lang w:eastAsia="en-NZ"/>
-        </w:rPr>
-      </w:pPr>
-      <w:r>
-        <w:rPr>
-          <w:rFonts w:ascii="Calibri" w:eastAsia="Times New Roman" w:hAnsi="Calibri" w:cs="Calibri"/>
-          <w:lang w:eastAsia="en-NZ"/>
+        <w:pStyle w:val="NormalWeb"/>
+        <w:spacing w:before="0" w:beforeAutospacing="0" w:after="0" w:afterAutospacing="0"/>
+        <w:rPr>
+          <w:rFonts w:asciiTheme="minorHAnsi" w:hAnsiTheme="minorHAnsi"/>
+        </w:rPr>
+      </w:pPr>
+      <w:r>
+        <w:rPr>
+          <w:rFonts w:asciiTheme="minorHAnsi" w:hAnsiTheme="minorHAnsi"/>
         </w:rPr>
         <w:t> </w:t>
       </w:r>
     </w:p>
     <w:p>
       <w:pPr>
-        <w:spacing w:after="0" w:line="240" w:lineRule="auto"/>
-        <w:rPr>
-          <w:rFonts w:ascii="Calibri" w:eastAsia="Times New Roman" w:hAnsi="Calibri" w:cs="Calibri"/>
-          <w:lang w:eastAsia="en-NZ"/>
-        </w:rPr>
-      </w:pPr>
-      <w:r>
-        <w:rPr>
-          <w:rFonts w:ascii="Calibri" w:eastAsia="Times New Roman" w:hAnsi="Calibri" w:cs="Calibri"/>
-          <w:lang w:eastAsia="en-NZ"/>
+        <w:pStyle w:val="NormalWeb"/>
+        <w:spacing w:before="0" w:beforeAutospacing="0" w:after="0" w:afterAutospacing="0"/>
+        <w:rPr>
+          <w:rFonts w:asciiTheme="minorHAnsi" w:hAnsiTheme="minorHAnsi"/>
+        </w:rPr>
+      </w:pPr>
+      <w:r>
+        <w:rPr>
+          <w:rFonts w:asciiTheme="minorHAnsi" w:hAnsiTheme="minorHAnsi"/>
         </w:rPr>
         <w:t xml:space="preserve">Using cloud solutions will require internet access, which means the internet bandwidth must support the traffic of data otherwise users will experience slowness when using the application. </w:t>
       </w:r>
     </w:p>
     <w:p>
       <w:pPr>
-        <w:spacing w:after="0" w:line="240" w:lineRule="auto"/>
-        <w:rPr>
-          <w:rFonts w:ascii="Calibri" w:eastAsia="Times New Roman" w:hAnsi="Calibri" w:cs="Calibri"/>
-          <w:lang w:eastAsia="en-NZ"/>
-        </w:rPr>
-      </w:pPr>
-      <w:r>
-        <w:rPr>
-          <w:rFonts w:ascii="Calibri" w:eastAsia="Times New Roman" w:hAnsi="Calibri" w:cs="Calibri"/>
-          <w:lang w:eastAsia="en-NZ"/>
+        <w:pStyle w:val="NormalWeb"/>
+        <w:spacing w:before="0" w:beforeAutospacing="0" w:after="0" w:afterAutospacing="0"/>
+        <w:rPr>
+          <w:rFonts w:asciiTheme="minorHAnsi" w:hAnsiTheme="minorHAnsi"/>
+        </w:rPr>
+      </w:pPr>
+      <w:r>
+        <w:rPr>
+          <w:rFonts w:asciiTheme="minorHAnsi" w:hAnsiTheme="minorHAnsi"/>
         </w:rPr>
         <w:t> </w:t>
       </w:r>
     </w:p>
     <w:p>
       <w:pPr>
-        <w:spacing w:after="0" w:line="240" w:lineRule="auto"/>
-        <w:rPr>
-          <w:rFonts w:ascii="Calibri" w:eastAsia="Times New Roman" w:hAnsi="Calibri" w:cs="Calibri"/>
-          <w:lang w:eastAsia="en-NZ"/>
-        </w:rPr>
-      </w:pPr>
-      <w:r>
-        <w:rPr>
-          <w:rFonts w:ascii="Calibri" w:eastAsia="Times New Roman" w:hAnsi="Calibri" w:cs="Calibri"/>
-          <w:lang w:eastAsia="en-NZ"/>
-        </w:rPr>
-        <w:t>There are different cloud services available, but many of them allow you to pay only for what you use and or when you use. With this feature, there is a significant reduction in costs as the application and the resources necessary can be reserved whenever are needed and paid accordingly. Furthermore, it eliminates any need or concern for where the servers are located, if they are ready, if they will work and any labour related costs. There will be no need to worry for the hardware updates or their state. The companies that provide these services are responsible for their hardware and software.</w:t>
-      </w:r>
-    </w:p>
-    <w:p>
-      <w:pPr>
-        <w:spacing w:after="0" w:line="240" w:lineRule="auto"/>
-        <w:rPr>
-          <w:rFonts w:ascii="Calibri" w:eastAsia="Times New Roman" w:hAnsi="Calibri" w:cs="Calibri"/>
-          <w:lang w:eastAsia="en-NZ"/>
-        </w:rPr>
-      </w:pPr>
-      <w:r>
-        <w:rPr>
-          <w:rFonts w:ascii="Calibri" w:eastAsia="Times New Roman" w:hAnsi="Calibri" w:cs="Calibri"/>
-          <w:lang w:eastAsia="en-NZ"/>
+        <w:pStyle w:val="NormalWeb"/>
+        <w:spacing w:before="0" w:beforeAutospacing="0" w:after="0" w:afterAutospacing="0"/>
+        <w:rPr>
+          <w:rFonts w:asciiTheme="minorHAnsi" w:hAnsiTheme="minorHAnsi"/>
+        </w:rPr>
+      </w:pPr>
+      <w:r>
+        <w:rPr>
+          <w:rFonts w:asciiTheme="minorHAnsi" w:hAnsiTheme="minorHAnsi"/>
+        </w:rPr>
+        <w:t>There are different cloud services available, but many of them allow you to pay as you go, meaning you are only charged for what you use. With this feature, there is a significant reduction in costs, as the application and the resources necessary can be reserved whenever they are needed and paid accordingly. Furthermore, it eliminates any need or concern for servers. Their location, status, storage, maintenance and all other concerns listed above are of no consequence to the developers, client, venue or any other stakeholders. The companies that provide these services are responsible for their hardware and software.</w:t>
+      </w:r>
+    </w:p>
+    <w:p>
+      <w:pPr>
+        <w:pStyle w:val="NormalWeb"/>
+        <w:spacing w:before="0" w:beforeAutospacing="0" w:after="0" w:afterAutospacing="0"/>
+        <w:rPr>
+          <w:rFonts w:asciiTheme="minorHAnsi" w:hAnsiTheme="minorHAnsi"/>
+        </w:rPr>
+      </w:pPr>
+      <w:r>
+        <w:rPr>
+          <w:rFonts w:asciiTheme="minorHAnsi" w:hAnsiTheme="minorHAnsi"/>
         </w:rPr>
         <w:t> </w:t>
       </w:r>
     </w:p>
     <w:p>
       <w:pPr>
-        <w:spacing w:after="0" w:line="240" w:lineRule="auto"/>
-        <w:rPr>
-          <w:rFonts w:ascii="Calibri" w:eastAsia="Times New Roman" w:hAnsi="Calibri" w:cs="Calibri"/>
-          <w:lang w:eastAsia="en-NZ"/>
-        </w:rPr>
-      </w:pPr>
-      <w:r>
-        <w:rPr>
-          <w:rFonts w:ascii="Calibri" w:eastAsia="Times New Roman" w:hAnsi="Calibri" w:cs="Calibri"/>
-          <w:lang w:eastAsia="en-NZ"/>
+        <w:pStyle w:val="NormalWeb"/>
+        <w:spacing w:before="0" w:beforeAutospacing="0" w:after="0" w:afterAutospacing="0"/>
+        <w:rPr>
+          <w:rFonts w:asciiTheme="minorHAnsi" w:hAnsiTheme="minorHAnsi"/>
+        </w:rPr>
+      </w:pPr>
+      <w:r>
+        <w:rPr>
+          <w:rFonts w:asciiTheme="minorHAnsi" w:hAnsiTheme="minorHAnsi"/>
         </w:rPr>
         <w:t xml:space="preserve">In case the number of users increases, more resources can be purchased on click of buttons. For some cloud providers it adapts automatically and then it is charged accordingly. </w:t>
       </w:r>
     </w:p>
     <w:p>
       <w:pPr>
-        <w:spacing w:after="0" w:line="240" w:lineRule="auto"/>
-        <w:rPr>
-          <w:rFonts w:ascii="Calibri" w:eastAsia="Times New Roman" w:hAnsi="Calibri" w:cs="Calibri"/>
-          <w:lang w:eastAsia="en-NZ"/>
-        </w:rPr>
-      </w:pPr>
-      <w:r>
-        <w:rPr>
-          <w:rFonts w:ascii="Calibri" w:eastAsia="Times New Roman" w:hAnsi="Calibri" w:cs="Calibri"/>
-          <w:lang w:eastAsia="en-NZ"/>
+        <w:pStyle w:val="NormalWeb"/>
+        <w:spacing w:before="0" w:beforeAutospacing="0" w:after="0" w:afterAutospacing="0"/>
+        <w:rPr>
+          <w:rFonts w:asciiTheme="minorHAnsi" w:hAnsiTheme="minorHAnsi"/>
+        </w:rPr>
+      </w:pPr>
+      <w:r>
+        <w:rPr>
+          <w:rFonts w:asciiTheme="minorHAnsi" w:hAnsiTheme="minorHAnsi"/>
         </w:rPr>
         <w:t> </w:t>
       </w:r>
     </w:p>
     <w:p>
       <w:pPr>
-        <w:spacing w:after="0" w:line="240" w:lineRule="auto"/>
-        <w:rPr>
-          <w:rFonts w:ascii="Calibri" w:eastAsia="Times New Roman" w:hAnsi="Calibri" w:cs="Calibri"/>
-          <w:lang w:eastAsia="en-NZ"/>
-        </w:rPr>
-      </w:pPr>
-      <w:r>
-        <w:rPr>
-          <w:rFonts w:ascii="Calibri" w:eastAsia="Times New Roman" w:hAnsi="Calibri" w:cs="Calibri"/>
-          <w:lang w:eastAsia="en-NZ"/>
-        </w:rPr>
-        <w:t xml:space="preserve">Therefore, We believe that using cloud service will be significantly cheaper than purchasing your on hardware. It will eliminate many headaches  and can be used at any place and time as long access to internet is available.  </w:t>
-      </w:r>
-    </w:p>
-    <w:p>
-      <w:pPr>
-        <w:spacing w:after="0" w:line="240" w:lineRule="auto"/>
-        <w:rPr>
-          <w:rFonts w:ascii="Calibri" w:eastAsia="Times New Roman" w:hAnsi="Calibri" w:cs="Calibri"/>
-          <w:lang w:eastAsia="en-NZ"/>
-        </w:rPr>
-      </w:pPr>
-      <w:r>
-        <w:rPr>
-          <w:rFonts w:ascii="Calibri" w:eastAsia="Times New Roman" w:hAnsi="Calibri" w:cs="Calibri"/>
-          <w:lang w:eastAsia="en-NZ"/>
+        <w:pStyle w:val="NormalWeb"/>
+        <w:spacing w:before="0" w:beforeAutospacing="0" w:after="0" w:afterAutospacing="0"/>
+        <w:rPr>
+          <w:rFonts w:asciiTheme="minorHAnsi" w:hAnsiTheme="minorHAnsi"/>
+        </w:rPr>
+      </w:pPr>
+      <w:r>
+        <w:rPr>
+          <w:rFonts w:asciiTheme="minorHAnsi" w:hAnsiTheme="minorHAnsi"/>
+        </w:rPr>
+        <w:t xml:space="preserve">It is evident that using a cloud service will be significantly cheaper than purchasing your own hardware. It will eliminate many headaches, and can be used at any place and time as long access to internet is available.  </w:t>
+      </w:r>
+    </w:p>
+    <w:p>
+      <w:pPr>
+        <w:pStyle w:val="NormalWeb"/>
+        <w:spacing w:before="0" w:beforeAutospacing="0" w:after="0" w:afterAutospacing="0"/>
+        <w:rPr>
+          <w:rFonts w:asciiTheme="minorHAnsi" w:hAnsiTheme="minorHAnsi"/>
+        </w:rPr>
+      </w:pPr>
+      <w:r>
+        <w:rPr>
+          <w:rFonts w:asciiTheme="minorHAnsi" w:hAnsiTheme="minorHAnsi"/>
         </w:rPr>
         <w:t> </w:t>
       </w:r>
     </w:p>
     <w:p>
       <w:pPr>
-        <w:spacing w:after="0" w:line="240" w:lineRule="auto"/>
-        <w:rPr>
-          <w:rFonts w:ascii="Calibri" w:eastAsia="Times New Roman" w:hAnsi="Calibri" w:cs="Calibri"/>
-          <w:lang w:eastAsia="en-NZ"/>
-        </w:rPr>
-      </w:pPr>
-      <w:r>
-        <w:rPr>
-          <w:rFonts w:ascii="Calibri" w:eastAsia="Times New Roman" w:hAnsi="Calibri" w:cs="Calibri"/>
-          <w:lang w:eastAsia="en-NZ"/>
-        </w:rPr>
-        <w:t>Note: It could be of the client desire to purchase the hardware, if not already available in AUT. The same could be maintained at AUT's grounds and be provided over the internet. This approach would work over the internet similarly to the Cloud approach.</w:t>
-      </w:r>
-    </w:p>
-    <w:p>
-      <w:pPr>
-        <w:spacing w:after="0" w:line="240" w:lineRule="auto"/>
-        <w:rPr>
-          <w:rFonts w:ascii="Calibri" w:eastAsia="Times New Roman" w:hAnsi="Calibri" w:cs="Calibri"/>
-          <w:lang w:eastAsia="en-NZ"/>
-        </w:rPr>
-      </w:pPr>
-      <w:r>
-        <w:rPr>
-          <w:rFonts w:ascii="Calibri" w:eastAsia="Times New Roman" w:hAnsi="Calibri" w:cs="Calibri"/>
-          <w:lang w:eastAsia="en-NZ"/>
-        </w:rPr>
-        <w:br/>
-        <w:t> </w:t>
-      </w:r>
-    </w:p>
-    <w:p>
-      <w:pPr>
-        <w:spacing w:after="0" w:line="240" w:lineRule="auto"/>
-        <w:rPr>
-          <w:rFonts w:ascii="Calibri" w:eastAsia="Times New Roman" w:hAnsi="Calibri" w:cs="Calibri"/>
-          <w:lang w:eastAsia="en-NZ"/>
-        </w:rPr>
-      </w:pPr>
-      <w:r>
-        <w:rPr>
-          <w:rFonts w:ascii="Calibri" w:eastAsia="Times New Roman" w:hAnsi="Calibri" w:cs="Calibri"/>
+        <w:pStyle w:val="NormalWeb"/>
+        <w:spacing w:before="0" w:beforeAutospacing="0" w:after="0" w:afterAutospacing="0"/>
+        <w:rPr>
+          <w:rFonts w:asciiTheme="minorHAnsi" w:hAnsiTheme="minorHAnsi"/>
+        </w:rPr>
+      </w:pPr>
+      <w:r>
+        <w:rPr>
+          <w:rFonts w:asciiTheme="minorHAnsi" w:hAnsiTheme="minorHAnsi"/>
+        </w:rPr>
+        <w:t>Note: It could be of the client’s wishes to purchase the hardware, if they are not readily available in AUT. The same system could be maintained at AUT's grounds and be provided over the internet. This approach would work over the internet similarly to the Cloud approach.</w:t>
+      </w:r>
+    </w:p>
+    <w:p>
+      <w:pPr>
+        <w:pStyle w:val="NormalWeb"/>
+        <w:spacing w:before="0" w:beforeAutospacing="0" w:after="0" w:afterAutospacing="0"/>
+        <w:rPr>
+          <w:rFonts w:asciiTheme="minorHAnsi" w:hAnsiTheme="minorHAnsi"/>
+        </w:rPr>
+      </w:pPr>
+    </w:p>
+    <w:p>
+      <w:pPr>
+        <w:pStyle w:val="NormalWeb"/>
+        <w:spacing w:before="0" w:beforeAutospacing="0" w:after="0" w:afterAutospacing="0"/>
+        <w:rPr>
+          <w:rFonts w:asciiTheme="minorHAnsi" w:hAnsiTheme="minorHAnsi"/>
+        </w:rPr>
+      </w:pPr>
+      <w:r>
+        <w:rPr>
+          <w:rFonts w:asciiTheme="minorHAnsi" w:hAnsiTheme="minorHAnsi"/>
           <w:b/>
           <w:bCs/>
-          <w:lang w:eastAsia="en-NZ"/>
         </w:rPr>
         <w:t>The Technology - Conclusion</w:t>
       </w:r>
     </w:p>
     <w:p>
       <w:pPr>
+        <w:pStyle w:val="NormalWeb"/>
+        <w:spacing w:before="0" w:beforeAutospacing="0" w:after="0" w:afterAutospacing="0"/>
+        <w:rPr>
+          <w:rFonts w:asciiTheme="minorHAnsi" w:hAnsiTheme="minorHAnsi"/>
+        </w:rPr>
+      </w:pPr>
+      <w:r>
+        <w:rPr>
+          <w:rFonts w:asciiTheme="minorHAnsi" w:hAnsiTheme="minorHAnsi"/>
+        </w:rPr>
+        <w:t> </w:t>
+      </w:r>
+    </w:p>
+    <w:p>
+      <w:pPr>
+        <w:pStyle w:val="NormalWeb"/>
+        <w:spacing w:before="0" w:beforeAutospacing="0" w:after="0" w:afterAutospacing="0"/>
+        <w:rPr>
+          <w:rFonts w:asciiTheme="minorHAnsi" w:hAnsiTheme="minorHAnsi"/>
+        </w:rPr>
+      </w:pPr>
+      <w:r>
+        <w:rPr>
+          <w:rFonts w:asciiTheme="minorHAnsi" w:hAnsiTheme="minorHAnsi"/>
+        </w:rPr>
+        <w:t xml:space="preserve">After our assessment, we have concluded that the best option for the implementation of an application that satisfies the client's requirement and reduces short and long term costs is the use of cloud technologies. </w:t>
+      </w:r>
+    </w:p>
+    <w:p>
+      <w:pPr>
+        <w:pStyle w:val="NormalWeb"/>
+        <w:spacing w:before="0" w:beforeAutospacing="0" w:after="0" w:afterAutospacing="0"/>
+        <w:rPr>
+          <w:rFonts w:asciiTheme="minorHAnsi" w:hAnsiTheme="minorHAnsi"/>
+        </w:rPr>
+      </w:pPr>
+      <w:r>
+        <w:rPr>
+          <w:rFonts w:asciiTheme="minorHAnsi" w:hAnsiTheme="minorHAnsi"/>
+        </w:rPr>
+        <w:lastRenderedPageBreak/>
+        <w:t> </w:t>
+      </w:r>
+    </w:p>
+    <w:p>
+      <w:pPr>
+        <w:pStyle w:val="NormalWeb"/>
+        <w:spacing w:before="0" w:beforeAutospacing="0" w:after="0" w:afterAutospacing="0"/>
+        <w:rPr>
+          <w:rFonts w:asciiTheme="minorHAnsi" w:hAnsiTheme="minorHAnsi"/>
+        </w:rPr>
+      </w:pPr>
+      <w:r>
+        <w:rPr>
+          <w:rFonts w:asciiTheme="minorHAnsi" w:hAnsiTheme="minorHAnsi"/>
+        </w:rPr>
+        <w:t>It does not mean that Cloud services is better than having your own hardware but for this specific purpose the benefits of using cloud services instead surpasses the benefits of buying hardware.</w:t>
+      </w:r>
+    </w:p>
+    <w:p>
+      <w:pPr>
+        <w:pStyle w:val="NormalWeb"/>
+        <w:spacing w:before="0" w:beforeAutospacing="0" w:after="0" w:afterAutospacing="0"/>
+        <w:rPr>
+          <w:rFonts w:asciiTheme="minorHAnsi" w:hAnsiTheme="minorHAnsi"/>
+        </w:rPr>
+      </w:pPr>
+      <w:r>
+        <w:rPr>
+          <w:rFonts w:asciiTheme="minorHAnsi" w:hAnsiTheme="minorHAnsi"/>
+        </w:rPr>
+        <w:t> </w:t>
+      </w:r>
+    </w:p>
+    <w:p>
+      <w:pPr>
+        <w:pStyle w:val="NormalWeb"/>
+        <w:spacing w:before="0" w:beforeAutospacing="0" w:after="0" w:afterAutospacing="0"/>
+        <w:rPr>
+          <w:rFonts w:asciiTheme="minorHAnsi" w:hAnsiTheme="minorHAnsi"/>
+        </w:rPr>
+      </w:pPr>
+      <w:r>
+        <w:rPr>
+          <w:rFonts w:asciiTheme="minorHAnsi" w:hAnsiTheme="minorHAnsi"/>
+        </w:rPr>
+        <w:t>As students plus the contribution of our lack of experience, we believe that the set-up of the servers will be complex and therefore, we cannot commit to the reliability of the system. On the contrary, using system already set up for us provides a higher change of success.</w:t>
+      </w:r>
+    </w:p>
+    <w:p>
+      <w:pPr>
         <w:spacing w:after="0" w:line="240" w:lineRule="auto"/>
-        <w:rPr>
-          <w:rFonts w:ascii="Calibri" w:eastAsia="Times New Roman" w:hAnsi="Calibri" w:cs="Calibri"/>
-          <w:lang w:eastAsia="en-NZ"/>
-        </w:rPr>
-      </w:pPr>
-      <w:r>
-        <w:rPr>
-          <w:rFonts w:ascii="Calibri" w:eastAsia="Times New Roman" w:hAnsi="Calibri" w:cs="Calibri"/>
-          <w:lang w:eastAsia="en-NZ"/>
-        </w:rPr>
-        <w:t> </w:t>
-      </w:r>
-    </w:p>
-    <w:p>
-      <w:pPr>
-        <w:spacing w:after="0" w:line="240" w:lineRule="auto"/>
-        <w:rPr>
-          <w:rFonts w:ascii="Calibri" w:eastAsia="Times New Roman" w:hAnsi="Calibri" w:cs="Calibri"/>
-          <w:lang w:eastAsia="en-NZ"/>
-        </w:rPr>
-      </w:pPr>
-      <w:r>
-        <w:rPr>
-          <w:rFonts w:ascii="Calibri" w:eastAsia="Times New Roman" w:hAnsi="Calibri" w:cs="Calibri"/>
-          <w:lang w:eastAsia="en-NZ"/>
-        </w:rPr>
-        <w:t xml:space="preserve">After our assessment we have concluded that the best option for the implementation of an application that satisfies the client's requirement and reduces short and long term costs is the use of cloud technologies. </w:t>
-      </w:r>
-    </w:p>
-    <w:p>
-      <w:pPr>
-        <w:spacing w:after="0" w:line="240" w:lineRule="auto"/>
-        <w:rPr>
-          <w:rFonts w:ascii="Calibri" w:eastAsia="Times New Roman" w:hAnsi="Calibri" w:cs="Calibri"/>
-          <w:lang w:eastAsia="en-NZ"/>
-        </w:rPr>
-      </w:pPr>
-      <w:r>
-        <w:rPr>
-          <w:rFonts w:ascii="Calibri" w:eastAsia="Times New Roman" w:hAnsi="Calibri" w:cs="Calibri"/>
-          <w:lang w:eastAsia="en-NZ"/>
-        </w:rPr>
-        <w:t> </w:t>
-      </w:r>
-    </w:p>
-    <w:p>
-      <w:pPr>
-        <w:spacing w:after="0" w:line="240" w:lineRule="auto"/>
-        <w:rPr>
-          <w:rFonts w:ascii="Calibri" w:eastAsia="Times New Roman" w:hAnsi="Calibri" w:cs="Calibri"/>
-          <w:lang w:eastAsia="en-NZ"/>
-        </w:rPr>
-      </w:pPr>
-      <w:r>
-        <w:rPr>
-          <w:rFonts w:ascii="Calibri" w:eastAsia="Times New Roman" w:hAnsi="Calibri" w:cs="Calibri"/>
-          <w:lang w:eastAsia="en-NZ"/>
-        </w:rPr>
-        <w:t>It does not mean that Cloud services is better than having your on hardware but for this specific purpose the benefits of using cloud services instead surpasses the benefits of buying hardware.</w:t>
-      </w:r>
-    </w:p>
-    <w:p>
-      <w:pPr>
-        <w:spacing w:after="0" w:line="240" w:lineRule="auto"/>
-        <w:rPr>
-          <w:rFonts w:ascii="Calibri" w:eastAsia="Times New Roman" w:hAnsi="Calibri" w:cs="Calibri"/>
-          <w:lang w:eastAsia="en-NZ"/>
-        </w:rPr>
-      </w:pPr>
-      <w:r>
-        <w:rPr>
-          <w:rFonts w:ascii="Calibri" w:eastAsia="Times New Roman" w:hAnsi="Calibri" w:cs="Calibri"/>
-          <w:lang w:eastAsia="en-NZ"/>
-        </w:rPr>
-        <w:t> </w:t>
-      </w:r>
-    </w:p>
-    <w:p>
-      <w:pPr>
-        <w:spacing w:after="0" w:line="240" w:lineRule="auto"/>
-        <w:rPr>
-          <w:rFonts w:ascii="Calibri" w:eastAsia="Times New Roman" w:hAnsi="Calibri" w:cs="Calibri"/>
-          <w:lang w:eastAsia="en-NZ"/>
-        </w:rPr>
-      </w:pPr>
-      <w:r>
-        <w:rPr>
-          <w:rFonts w:ascii="Calibri" w:eastAsia="Times New Roman" w:hAnsi="Calibri" w:cs="Calibri"/>
-          <w:lang w:eastAsia="en-NZ"/>
-        </w:rPr>
-        <w:t>As students plus the contribution of our lack of experience, we believe that the set-up of the servers will be complex and therefore, we  cannot commit to the reliability of the system. On the contrary, using system already set up for us provides a higher change of success.</w:t>
-      </w:r>
-    </w:p>
-    <w:p>
-      <w:pPr>
-        <w:spacing w:after="0" w:line="240" w:lineRule="auto"/>
-        <w:rPr>
-          <w:rFonts w:ascii="Calibri" w:eastAsia="Times New Roman" w:hAnsi="Calibri" w:cs="Calibri"/>
-          <w:lang w:eastAsia="en-NZ"/>
-        </w:rPr>
-      </w:pPr>
-      <w:r>
-        <w:rPr>
-          <w:rFonts w:ascii="Calibri" w:eastAsia="Times New Roman" w:hAnsi="Calibri" w:cs="Calibri"/>
-          <w:lang w:eastAsia="en-NZ"/>
-        </w:rPr>
-        <w:t> </w:t>
-      </w:r>
-    </w:p>
-    <w:p>
-      <w:pPr>
-        <w:spacing w:after="0" w:line="240" w:lineRule="auto"/>
-        <w:rPr>
-          <w:rFonts w:ascii="Calibri" w:eastAsia="Times New Roman" w:hAnsi="Calibri" w:cs="Calibri"/>
-          <w:lang w:eastAsia="en-NZ"/>
-        </w:rPr>
-      </w:pPr>
-      <w:r>
-        <w:rPr>
-          <w:rFonts w:ascii="Calibri" w:eastAsia="Times New Roman" w:hAnsi="Calibri" w:cs="Calibri"/>
-          <w:lang w:eastAsia="en-NZ"/>
-        </w:rPr>
-        <w:t> </w:t>
-      </w:r>
-    </w:p>
-    <w:p/>
+      </w:pPr>
+    </w:p>
     <w:sectPr>
       <w:pgSz w:w="11906" w:h="16838"/>
       <w:pgMar w:top="1440" w:right="1440" w:bottom="1440" w:left="1440" w:header="708" w:footer="708" w:gutter="0"/>

</xml_diff>